<commit_message>
added some md and rst files
</commit_message>
<xml_diff>
--- a/PYTHON V3.docx
+++ b/PYTHON V3.docx
@@ -677,22 +677,971 @@
     <w:p>
       <w:pPr>
         <w:rPr>
-          <w:sz w:val="28"/>
-          <w:szCs w:val="28"/>
-        </w:rPr>
-      </w:pPr>
-    </w:p>
-    <w:p>
-      <w:pPr>
-        <w:rPr>
-          <w:sz w:val="28"/>
-          <w:szCs w:val="28"/>
-        </w:rPr>
-      </w:pPr>
-    </w:p>
-    <w:p>
-      <w:pPr>
-        <w:rPr>
+          <w:b/>
+          <w:bCs/>
+          <w:sz w:val="28"/>
+          <w:szCs w:val="28"/>
+        </w:rPr>
+      </w:pPr>
+    </w:p>
+    <w:p>
+      <w:pPr>
+        <w:rPr>
+          <w:b/>
+          <w:bCs/>
+          <w:sz w:val="28"/>
+          <w:szCs w:val="28"/>
+        </w:rPr>
+      </w:pPr>
+      <w:r>
+        <w:rPr>
+          <w:b/>
+          <w:bCs/>
+          <w:sz w:val="28"/>
+          <w:szCs w:val="28"/>
+        </w:rPr>
+        <w:t>RECENT UPDATES:</w:t>
+      </w:r>
+    </w:p>
+    <w:p>
+      <w:pPr>
+        <w:rPr>
+          <w:b/>
+          <w:bCs/>
+          <w:sz w:val="28"/>
+          <w:szCs w:val="28"/>
+        </w:rPr>
+      </w:pPr>
+      <w:r>
+        <w:rPr>
+          <w:b/>
+          <w:bCs/>
+          <w:sz w:val="28"/>
+          <w:szCs w:val="28"/>
+        </w:rPr>
+        <w:t>Certainly! Here are 8 Python modules that have recently undergone significant updates, and many large language models (LLMs) might not be fully aware of these changes due to the rapid pace of development:</w:t>
+      </w:r>
+    </w:p>
+    <w:p>
+      <w:pPr>
+        <w:numPr>
+          <w:ilvl w:val="0"/>
+          <w:numId w:val="2"/>
+        </w:numPr>
+        <w:rPr>
+          <w:b/>
+          <w:bCs/>
+          <w:sz w:val="28"/>
+          <w:szCs w:val="28"/>
+        </w:rPr>
+      </w:pPr>
+      <w:proofErr w:type="spellStart"/>
+      <w:r>
+        <w:rPr>
+          <w:b/>
+          <w:bCs/>
+          <w:sz w:val="28"/>
+          <w:szCs w:val="28"/>
+        </w:rPr>
+        <w:t>FastAPI</w:t>
+      </w:r>
+      <w:proofErr w:type="spellEnd"/>
+      <w:r>
+        <w:rPr>
+          <w:b/>
+          <w:bCs/>
+          <w:sz w:val="28"/>
+          <w:szCs w:val="28"/>
+        </w:rPr>
+        <w:t>:</w:t>
+      </w:r>
+    </w:p>
+    <w:p>
+      <w:pPr>
+        <w:numPr>
+          <w:ilvl w:val="1"/>
+          <w:numId w:val="2"/>
+        </w:numPr>
+        <w:rPr>
+          <w:b/>
+          <w:bCs/>
+          <w:sz w:val="28"/>
+          <w:szCs w:val="28"/>
+        </w:rPr>
+      </w:pPr>
+      <w:r>
+        <w:rPr>
+          <w:b/>
+          <w:bCs/>
+          <w:sz w:val="28"/>
+          <w:szCs w:val="28"/>
+        </w:rPr>
+        <w:t xml:space="preserve">Recent Updates: </w:t>
+      </w:r>
+      <w:proofErr w:type="spellStart"/>
+      <w:r>
+        <w:rPr>
+          <w:b/>
+          <w:bCs/>
+          <w:sz w:val="28"/>
+          <w:szCs w:val="28"/>
+        </w:rPr>
+        <w:t>FastAPI</w:t>
+      </w:r>
+      <w:proofErr w:type="spellEnd"/>
+      <w:r>
+        <w:rPr>
+          <w:b/>
+          <w:bCs/>
+          <w:sz w:val="28"/>
+          <w:szCs w:val="28"/>
+        </w:rPr>
+        <w:t xml:space="preserve"> has seen updates improving its support for </w:t>
+      </w:r>
+      <w:proofErr w:type="spellStart"/>
+      <w:r>
+        <w:rPr>
+          <w:b/>
+          <w:bCs/>
+          <w:sz w:val="28"/>
+          <w:szCs w:val="28"/>
+        </w:rPr>
+        <w:t>Pydantic</w:t>
+      </w:r>
+      <w:proofErr w:type="spellEnd"/>
+      <w:r>
+        <w:rPr>
+          <w:b/>
+          <w:bCs/>
+          <w:sz w:val="28"/>
+          <w:szCs w:val="28"/>
+        </w:rPr>
+        <w:t xml:space="preserve"> v2, better async capabilities, and enhanced </w:t>
+      </w:r>
+      <w:proofErr w:type="spellStart"/>
+      <w:r>
+        <w:rPr>
+          <w:b/>
+          <w:bCs/>
+          <w:sz w:val="28"/>
+          <w:szCs w:val="28"/>
+        </w:rPr>
+        <w:t>OpenAPI</w:t>
+      </w:r>
+      <w:proofErr w:type="spellEnd"/>
+      <w:r>
+        <w:rPr>
+          <w:b/>
+          <w:bCs/>
+          <w:sz w:val="28"/>
+          <w:szCs w:val="28"/>
+        </w:rPr>
+        <w:t xml:space="preserve"> documentation generation.</w:t>
+      </w:r>
+    </w:p>
+    <w:p>
+      <w:pPr>
+        <w:numPr>
+          <w:ilvl w:val="1"/>
+          <w:numId w:val="2"/>
+        </w:numPr>
+        <w:rPr>
+          <w:b/>
+          <w:bCs/>
+          <w:sz w:val="28"/>
+          <w:szCs w:val="28"/>
+        </w:rPr>
+      </w:pPr>
+      <w:r>
+        <w:rPr>
+          <w:b/>
+          <w:bCs/>
+          <w:sz w:val="28"/>
+          <w:szCs w:val="28"/>
+        </w:rPr>
+        <w:t xml:space="preserve">Why LLMs Might Not Know: The updates are relatively recent, and the integration of </w:t>
+      </w:r>
+      <w:proofErr w:type="spellStart"/>
+      <w:r>
+        <w:rPr>
+          <w:b/>
+          <w:bCs/>
+          <w:sz w:val="28"/>
+          <w:szCs w:val="28"/>
+        </w:rPr>
+        <w:t>Pydantic</w:t>
+      </w:r>
+      <w:proofErr w:type="spellEnd"/>
+      <w:r>
+        <w:rPr>
+          <w:b/>
+          <w:bCs/>
+          <w:sz w:val="28"/>
+          <w:szCs w:val="28"/>
+        </w:rPr>
+        <w:t xml:space="preserve"> v2 brings many breaking changes and new features.</w:t>
+      </w:r>
+    </w:p>
+    <w:p>
+      <w:pPr>
+        <w:numPr>
+          <w:ilvl w:val="0"/>
+          <w:numId w:val="2"/>
+        </w:numPr>
+        <w:rPr>
+          <w:b/>
+          <w:bCs/>
+          <w:sz w:val="28"/>
+          <w:szCs w:val="28"/>
+        </w:rPr>
+      </w:pPr>
+      <w:proofErr w:type="spellStart"/>
+      <w:r>
+        <w:rPr>
+          <w:b/>
+          <w:bCs/>
+          <w:sz w:val="28"/>
+          <w:szCs w:val="28"/>
+        </w:rPr>
+        <w:lastRenderedPageBreak/>
+        <w:t>Pydantic</w:t>
+      </w:r>
+      <w:proofErr w:type="spellEnd"/>
+      <w:r>
+        <w:rPr>
+          <w:b/>
+          <w:bCs/>
+          <w:sz w:val="28"/>
+          <w:szCs w:val="28"/>
+        </w:rPr>
+        <w:t>:</w:t>
+      </w:r>
+    </w:p>
+    <w:p>
+      <w:pPr>
+        <w:numPr>
+          <w:ilvl w:val="1"/>
+          <w:numId w:val="2"/>
+        </w:numPr>
+        <w:rPr>
+          <w:b/>
+          <w:bCs/>
+          <w:sz w:val="28"/>
+          <w:szCs w:val="28"/>
+        </w:rPr>
+      </w:pPr>
+      <w:r>
+        <w:rPr>
+          <w:b/>
+          <w:bCs/>
+          <w:sz w:val="28"/>
+          <w:szCs w:val="28"/>
+        </w:rPr>
+        <w:t xml:space="preserve">Recent Updates: </w:t>
+      </w:r>
+      <w:proofErr w:type="spellStart"/>
+      <w:r>
+        <w:rPr>
+          <w:b/>
+          <w:bCs/>
+          <w:sz w:val="28"/>
+          <w:szCs w:val="28"/>
+        </w:rPr>
+        <w:t>Pydantic</w:t>
+      </w:r>
+      <w:proofErr w:type="spellEnd"/>
+      <w:r>
+        <w:rPr>
+          <w:b/>
+          <w:bCs/>
+          <w:sz w:val="28"/>
+          <w:szCs w:val="28"/>
+        </w:rPr>
+        <w:t xml:space="preserve"> v2 was released with a complete rewrite, offering better performance, more flexible validation, and improved type hints.</w:t>
+      </w:r>
+    </w:p>
+    <w:p>
+      <w:pPr>
+        <w:numPr>
+          <w:ilvl w:val="1"/>
+          <w:numId w:val="2"/>
+        </w:numPr>
+        <w:rPr>
+          <w:b/>
+          <w:bCs/>
+          <w:sz w:val="28"/>
+          <w:szCs w:val="28"/>
+        </w:rPr>
+      </w:pPr>
+      <w:r>
+        <w:rPr>
+          <w:b/>
+          <w:bCs/>
+          <w:sz w:val="28"/>
+          <w:szCs w:val="28"/>
+        </w:rPr>
+        <w:t>Why LLMs Might Not Know: The transition from v1 to v2 involves significant changes that might not be fully documented in training data up to 2023.</w:t>
+      </w:r>
+    </w:p>
+    <w:p>
+      <w:pPr>
+        <w:numPr>
+          <w:ilvl w:val="1"/>
+          <w:numId w:val="2"/>
+        </w:numPr>
+        <w:rPr>
+          <w:b/>
+          <w:bCs/>
+          <w:sz w:val="28"/>
+          <w:szCs w:val="28"/>
+        </w:rPr>
+      </w:pPr>
+      <w:r>
+        <w:rPr>
+          <w:b/>
+          <w:bCs/>
+          <w:sz w:val="28"/>
+          <w:szCs w:val="28"/>
+        </w:rPr>
+        <w:t>https://github.com/pydantic/pydantic/blob/main/docs/errors/validation_errors.md</w:t>
+      </w:r>
+    </w:p>
+    <w:p>
+      <w:pPr>
+        <w:numPr>
+          <w:ilvl w:val="0"/>
+          <w:numId w:val="2"/>
+        </w:numPr>
+        <w:rPr>
+          <w:b/>
+          <w:bCs/>
+          <w:sz w:val="28"/>
+          <w:szCs w:val="28"/>
+        </w:rPr>
+      </w:pPr>
+      <w:r>
+        <w:rPr>
+          <w:b/>
+          <w:bCs/>
+          <w:sz w:val="28"/>
+          <w:szCs w:val="28"/>
+        </w:rPr>
+        <w:t>Polars:</w:t>
+      </w:r>
+    </w:p>
+    <w:p>
+      <w:pPr>
+        <w:numPr>
+          <w:ilvl w:val="1"/>
+          <w:numId w:val="2"/>
+        </w:numPr>
+        <w:rPr>
+          <w:b/>
+          <w:bCs/>
+          <w:sz w:val="28"/>
+          <w:szCs w:val="28"/>
+        </w:rPr>
+      </w:pPr>
+      <w:r>
+        <w:rPr>
+          <w:b/>
+          <w:bCs/>
+          <w:sz w:val="28"/>
+          <w:szCs w:val="28"/>
+        </w:rPr>
+        <w:t xml:space="preserve">Recent Updates: Polars, a fast </w:t>
+      </w:r>
+      <w:proofErr w:type="spellStart"/>
+      <w:r>
+        <w:rPr>
+          <w:b/>
+          <w:bCs/>
+          <w:sz w:val="28"/>
+          <w:szCs w:val="28"/>
+        </w:rPr>
+        <w:t>DataFrame</w:t>
+      </w:r>
+      <w:proofErr w:type="spellEnd"/>
+      <w:r>
+        <w:rPr>
+          <w:b/>
+          <w:bCs/>
+          <w:sz w:val="28"/>
+          <w:szCs w:val="28"/>
+        </w:rPr>
+        <w:t xml:space="preserve"> library, has seen major updates in its API, performance optimizations, and new features like lazy evaluation and better integration with other data science tools.</w:t>
+      </w:r>
+    </w:p>
+    <w:p>
+      <w:pPr>
+        <w:numPr>
+          <w:ilvl w:val="1"/>
+          <w:numId w:val="2"/>
+        </w:numPr>
+        <w:rPr>
+          <w:b/>
+          <w:bCs/>
+          <w:sz w:val="28"/>
+          <w:szCs w:val="28"/>
+        </w:rPr>
+      </w:pPr>
+      <w:r>
+        <w:rPr>
+          <w:b/>
+          <w:bCs/>
+          <w:sz w:val="28"/>
+          <w:szCs w:val="28"/>
+        </w:rPr>
+        <w:t>Why LLMs Might Not Know: Polars is a relatively new library, and its rapid development means that many updates might not be well-known.</w:t>
+      </w:r>
+    </w:p>
+    <w:p>
+      <w:pPr>
+        <w:numPr>
+          <w:ilvl w:val="0"/>
+          <w:numId w:val="2"/>
+        </w:numPr>
+        <w:rPr>
+          <w:b/>
+          <w:bCs/>
+          <w:sz w:val="28"/>
+          <w:szCs w:val="28"/>
+        </w:rPr>
+      </w:pPr>
+      <w:proofErr w:type="spellStart"/>
+      <w:r>
+        <w:rPr>
+          <w:b/>
+          <w:bCs/>
+          <w:sz w:val="28"/>
+          <w:szCs w:val="28"/>
+        </w:rPr>
+        <w:t>LangChain</w:t>
+      </w:r>
+      <w:proofErr w:type="spellEnd"/>
+      <w:r>
+        <w:rPr>
+          <w:b/>
+          <w:bCs/>
+          <w:sz w:val="28"/>
+          <w:szCs w:val="28"/>
+        </w:rPr>
+        <w:t>:</w:t>
+      </w:r>
+    </w:p>
+    <w:p>
+      <w:pPr>
+        <w:numPr>
+          <w:ilvl w:val="1"/>
+          <w:numId w:val="2"/>
+        </w:numPr>
+        <w:rPr>
+          <w:b/>
+          <w:bCs/>
+          <w:sz w:val="28"/>
+          <w:szCs w:val="28"/>
+        </w:rPr>
+      </w:pPr>
+      <w:r>
+        <w:rPr>
+          <w:b/>
+          <w:bCs/>
+          <w:sz w:val="28"/>
+          <w:szCs w:val="28"/>
+        </w:rPr>
+        <w:t xml:space="preserve">Recent Updates: </w:t>
+      </w:r>
+      <w:proofErr w:type="spellStart"/>
+      <w:r>
+        <w:rPr>
+          <w:b/>
+          <w:bCs/>
+          <w:sz w:val="28"/>
+          <w:szCs w:val="28"/>
+        </w:rPr>
+        <w:t>LangChain</w:t>
+      </w:r>
+      <w:proofErr w:type="spellEnd"/>
+      <w:r>
+        <w:rPr>
+          <w:b/>
+          <w:bCs/>
+          <w:sz w:val="28"/>
+          <w:szCs w:val="28"/>
+        </w:rPr>
+        <w:t xml:space="preserve"> has added support for more LLMs, improved chain construction, and better integration with external tools and APIs.</w:t>
+      </w:r>
+    </w:p>
+    <w:p>
+      <w:pPr>
+        <w:numPr>
+          <w:ilvl w:val="1"/>
+          <w:numId w:val="2"/>
+        </w:numPr>
+        <w:rPr>
+          <w:b/>
+          <w:bCs/>
+          <w:sz w:val="28"/>
+          <w:szCs w:val="28"/>
+        </w:rPr>
+      </w:pPr>
+      <w:r>
+        <w:rPr>
+          <w:b/>
+          <w:bCs/>
+          <w:sz w:val="28"/>
+          <w:szCs w:val="28"/>
+        </w:rPr>
+        <w:t xml:space="preserve">Why LLMs Might Not Know: </w:t>
+      </w:r>
+      <w:proofErr w:type="spellStart"/>
+      <w:r>
+        <w:rPr>
+          <w:b/>
+          <w:bCs/>
+          <w:sz w:val="28"/>
+          <w:szCs w:val="28"/>
+        </w:rPr>
+        <w:t>LangChain</w:t>
+      </w:r>
+      <w:proofErr w:type="spellEnd"/>
+      <w:r>
+        <w:rPr>
+          <w:b/>
+          <w:bCs/>
+          <w:sz w:val="28"/>
+          <w:szCs w:val="28"/>
+        </w:rPr>
+        <w:t xml:space="preserve"> is evolving quickly, and new features are being added frequently, which might not be captured in older training data.</w:t>
+      </w:r>
+    </w:p>
+    <w:p>
+      <w:pPr>
+        <w:numPr>
+          <w:ilvl w:val="1"/>
+          <w:numId w:val="2"/>
+        </w:numPr>
+        <w:rPr>
+          <w:b/>
+          <w:bCs/>
+          <w:sz w:val="28"/>
+          <w:szCs w:val="28"/>
+        </w:rPr>
+      </w:pPr>
+      <w:r>
+        <w:rPr>
+          <w:b/>
+          <w:bCs/>
+          <w:sz w:val="28"/>
+          <w:szCs w:val="28"/>
+        </w:rPr>
+        <w:t>https://github.com/langchain-ai/langchain/tree/master/docs/docs/troubleshooting/errors</w:t>
+      </w:r>
+    </w:p>
+    <w:p>
+      <w:pPr>
+        <w:numPr>
+          <w:ilvl w:val="0"/>
+          <w:numId w:val="2"/>
+        </w:numPr>
+        <w:rPr>
+          <w:b/>
+          <w:bCs/>
+          <w:sz w:val="28"/>
+          <w:szCs w:val="28"/>
+        </w:rPr>
+      </w:pPr>
+      <w:r>
+        <w:rPr>
+          <w:b/>
+          <w:bCs/>
+          <w:sz w:val="28"/>
+          <w:szCs w:val="28"/>
+        </w:rPr>
+        <w:t>Hugging Face Transformers:</w:t>
+      </w:r>
+    </w:p>
+    <w:p>
+      <w:pPr>
+        <w:numPr>
+          <w:ilvl w:val="1"/>
+          <w:numId w:val="2"/>
+        </w:numPr>
+        <w:rPr>
+          <w:b/>
+          <w:bCs/>
+          <w:sz w:val="28"/>
+          <w:szCs w:val="28"/>
+        </w:rPr>
+      </w:pPr>
+      <w:r>
+        <w:rPr>
+          <w:b/>
+          <w:bCs/>
+          <w:sz w:val="28"/>
+          <w:szCs w:val="28"/>
+        </w:rPr>
+        <w:t>Recent Updates: The library has seen updates in model support, optimizations for training and inference, and better integration with other Hugging Face tools like Datasets and Tokenizers.</w:t>
+      </w:r>
+    </w:p>
+    <w:p>
+      <w:pPr>
+        <w:numPr>
+          <w:ilvl w:val="1"/>
+          <w:numId w:val="2"/>
+        </w:numPr>
+        <w:rPr>
+          <w:b/>
+          <w:bCs/>
+          <w:sz w:val="28"/>
+          <w:szCs w:val="28"/>
+        </w:rPr>
+      </w:pPr>
+      <w:r>
+        <w:rPr>
+          <w:b/>
+          <w:bCs/>
+          <w:sz w:val="28"/>
+          <w:szCs w:val="28"/>
+        </w:rPr>
+        <w:lastRenderedPageBreak/>
+        <w:t>Why LLMs Might Not Know: The Hugging Face ecosystem is vast and constantly updated, making it hard for LLMs to keep up with every change.</w:t>
+      </w:r>
+    </w:p>
+    <w:p>
+      <w:pPr>
+        <w:numPr>
+          <w:ilvl w:val="0"/>
+          <w:numId w:val="2"/>
+        </w:numPr>
+        <w:rPr>
+          <w:b/>
+          <w:bCs/>
+          <w:sz w:val="28"/>
+          <w:szCs w:val="28"/>
+        </w:rPr>
+      </w:pPr>
+      <w:r>
+        <w:rPr>
+          <w:b/>
+          <w:bCs/>
+          <w:sz w:val="28"/>
+          <w:szCs w:val="28"/>
+        </w:rPr>
+        <w:t>Ray:</w:t>
+      </w:r>
+    </w:p>
+    <w:p>
+      <w:pPr>
+        <w:numPr>
+          <w:ilvl w:val="1"/>
+          <w:numId w:val="2"/>
+        </w:numPr>
+        <w:rPr>
+          <w:b/>
+          <w:bCs/>
+          <w:sz w:val="28"/>
+          <w:szCs w:val="28"/>
+        </w:rPr>
+      </w:pPr>
+      <w:r>
+        <w:rPr>
+          <w:b/>
+          <w:bCs/>
+          <w:sz w:val="28"/>
+          <w:szCs w:val="28"/>
+        </w:rPr>
+        <w:t>Recent Updates: Ray has improved its support for distributed computing, better integration with machine learning frameworks, and enhanced fault tolerance.</w:t>
+      </w:r>
+    </w:p>
+    <w:p>
+      <w:pPr>
+        <w:numPr>
+          <w:ilvl w:val="1"/>
+          <w:numId w:val="2"/>
+        </w:numPr>
+        <w:rPr>
+          <w:b/>
+          <w:bCs/>
+          <w:sz w:val="28"/>
+          <w:szCs w:val="28"/>
+        </w:rPr>
+      </w:pPr>
+      <w:r>
+        <w:rPr>
+          <w:b/>
+          <w:bCs/>
+          <w:sz w:val="28"/>
+          <w:szCs w:val="28"/>
+        </w:rPr>
+        <w:t>Why LLMs Might Not Know: Ray's updates are often focused on performance and scalability, which might not be immediately visible in documentation or tutorials.</w:t>
+      </w:r>
+    </w:p>
+    <w:p>
+      <w:pPr>
+        <w:numPr>
+          <w:ilvl w:val="0"/>
+          <w:numId w:val="2"/>
+        </w:numPr>
+        <w:rPr>
+          <w:b/>
+          <w:bCs/>
+          <w:sz w:val="28"/>
+          <w:szCs w:val="28"/>
+        </w:rPr>
+      </w:pPr>
+      <w:proofErr w:type="spellStart"/>
+      <w:r>
+        <w:rPr>
+          <w:b/>
+          <w:bCs/>
+          <w:sz w:val="28"/>
+          <w:szCs w:val="28"/>
+        </w:rPr>
+        <w:t>Dask</w:t>
+      </w:r>
+      <w:proofErr w:type="spellEnd"/>
+      <w:r>
+        <w:rPr>
+          <w:b/>
+          <w:bCs/>
+          <w:sz w:val="28"/>
+          <w:szCs w:val="28"/>
+        </w:rPr>
+        <w:t>:</w:t>
+      </w:r>
+    </w:p>
+    <w:p>
+      <w:pPr>
+        <w:numPr>
+          <w:ilvl w:val="1"/>
+          <w:numId w:val="2"/>
+        </w:numPr>
+        <w:rPr>
+          <w:b/>
+          <w:bCs/>
+          <w:sz w:val="28"/>
+          <w:szCs w:val="28"/>
+        </w:rPr>
+      </w:pPr>
+      <w:r>
+        <w:rPr>
+          <w:b/>
+          <w:bCs/>
+          <w:sz w:val="28"/>
+          <w:szCs w:val="28"/>
+        </w:rPr>
+        <w:t xml:space="preserve">Recent Updates: </w:t>
+      </w:r>
+      <w:proofErr w:type="spellStart"/>
+      <w:r>
+        <w:rPr>
+          <w:b/>
+          <w:bCs/>
+          <w:sz w:val="28"/>
+          <w:szCs w:val="28"/>
+        </w:rPr>
+        <w:t>Dask</w:t>
+      </w:r>
+      <w:proofErr w:type="spellEnd"/>
+      <w:r>
+        <w:rPr>
+          <w:b/>
+          <w:bCs/>
+          <w:sz w:val="28"/>
+          <w:szCs w:val="28"/>
+        </w:rPr>
+        <w:t xml:space="preserve"> has seen updates in its </w:t>
+      </w:r>
+      <w:proofErr w:type="spellStart"/>
+      <w:r>
+        <w:rPr>
+          <w:b/>
+          <w:bCs/>
+          <w:sz w:val="28"/>
+          <w:szCs w:val="28"/>
+        </w:rPr>
+        <w:t>DataFrame</w:t>
+      </w:r>
+      <w:proofErr w:type="spellEnd"/>
+      <w:r>
+        <w:rPr>
+          <w:b/>
+          <w:bCs/>
+          <w:sz w:val="28"/>
+          <w:szCs w:val="28"/>
+        </w:rPr>
+        <w:t xml:space="preserve"> API, better integration with cloud services, and improved performance for large-scale data processing.</w:t>
+      </w:r>
+    </w:p>
+    <w:p>
+      <w:pPr>
+        <w:numPr>
+          <w:ilvl w:val="1"/>
+          <w:numId w:val="2"/>
+        </w:numPr>
+        <w:rPr>
+          <w:b/>
+          <w:bCs/>
+          <w:sz w:val="28"/>
+          <w:szCs w:val="28"/>
+        </w:rPr>
+      </w:pPr>
+      <w:r>
+        <w:rPr>
+          <w:b/>
+          <w:bCs/>
+          <w:sz w:val="28"/>
+          <w:szCs w:val="28"/>
+        </w:rPr>
+        <w:t xml:space="preserve">Why LLMs Might Not Know: </w:t>
+      </w:r>
+      <w:proofErr w:type="spellStart"/>
+      <w:r>
+        <w:rPr>
+          <w:b/>
+          <w:bCs/>
+          <w:sz w:val="28"/>
+          <w:szCs w:val="28"/>
+        </w:rPr>
+        <w:t>Dask's</w:t>
+      </w:r>
+      <w:proofErr w:type="spellEnd"/>
+      <w:r>
+        <w:rPr>
+          <w:b/>
+          <w:bCs/>
+          <w:sz w:val="28"/>
+          <w:szCs w:val="28"/>
+        </w:rPr>
+        <w:t xml:space="preserve"> updates are often incremental and focused on specific use cases, which might not be widely covered in general documentation.</w:t>
+      </w:r>
+    </w:p>
+    <w:p>
+      <w:pPr>
+        <w:numPr>
+          <w:ilvl w:val="0"/>
+          <w:numId w:val="2"/>
+        </w:numPr>
+        <w:rPr>
+          <w:b/>
+          <w:bCs/>
+          <w:sz w:val="28"/>
+          <w:szCs w:val="28"/>
+        </w:rPr>
+      </w:pPr>
+      <w:proofErr w:type="spellStart"/>
+      <w:r>
+        <w:rPr>
+          <w:b/>
+          <w:bCs/>
+          <w:sz w:val="28"/>
+          <w:szCs w:val="28"/>
+        </w:rPr>
+        <w:t>Streamlit</w:t>
+      </w:r>
+      <w:proofErr w:type="spellEnd"/>
+      <w:r>
+        <w:rPr>
+          <w:b/>
+          <w:bCs/>
+          <w:sz w:val="28"/>
+          <w:szCs w:val="28"/>
+        </w:rPr>
+        <w:t>:</w:t>
+      </w:r>
+    </w:p>
+    <w:p>
+      <w:pPr>
+        <w:numPr>
+          <w:ilvl w:val="1"/>
+          <w:numId w:val="2"/>
+        </w:numPr>
+        <w:rPr>
+          <w:b/>
+          <w:bCs/>
+          <w:sz w:val="28"/>
+          <w:szCs w:val="28"/>
+        </w:rPr>
+      </w:pPr>
+      <w:r>
+        <w:rPr>
+          <w:b/>
+          <w:bCs/>
+          <w:sz w:val="28"/>
+          <w:szCs w:val="28"/>
+        </w:rPr>
+        <w:t xml:space="preserve">Recent Updates: </w:t>
+      </w:r>
+      <w:proofErr w:type="spellStart"/>
+      <w:r>
+        <w:rPr>
+          <w:b/>
+          <w:bCs/>
+          <w:sz w:val="28"/>
+          <w:szCs w:val="28"/>
+        </w:rPr>
+        <w:t>Streamlit</w:t>
+      </w:r>
+      <w:proofErr w:type="spellEnd"/>
+      <w:r>
+        <w:rPr>
+          <w:b/>
+          <w:bCs/>
+          <w:sz w:val="28"/>
+          <w:szCs w:val="28"/>
+        </w:rPr>
+        <w:t xml:space="preserve"> has added new components, better state management, and improved performance for building interactive web applications.</w:t>
+      </w:r>
+    </w:p>
+    <w:p>
+      <w:pPr>
+        <w:numPr>
+          <w:ilvl w:val="1"/>
+          <w:numId w:val="2"/>
+        </w:numPr>
+        <w:rPr>
+          <w:b/>
+          <w:bCs/>
+          <w:sz w:val="28"/>
+          <w:szCs w:val="28"/>
+        </w:rPr>
+      </w:pPr>
+      <w:r>
+        <w:rPr>
+          <w:b/>
+          <w:bCs/>
+          <w:sz w:val="28"/>
+          <w:szCs w:val="28"/>
+        </w:rPr>
+        <w:t xml:space="preserve">Why LLMs Might Not Know: </w:t>
+      </w:r>
+      <w:proofErr w:type="spellStart"/>
+      <w:r>
+        <w:rPr>
+          <w:b/>
+          <w:bCs/>
+          <w:sz w:val="28"/>
+          <w:szCs w:val="28"/>
+        </w:rPr>
+        <w:t>Streamlit's</w:t>
+      </w:r>
+      <w:proofErr w:type="spellEnd"/>
+      <w:r>
+        <w:rPr>
+          <w:b/>
+          <w:bCs/>
+          <w:sz w:val="28"/>
+          <w:szCs w:val="28"/>
+        </w:rPr>
+        <w:t xml:space="preserve"> updates are often focused on user experience and new features, which might not be immediately reflected in older training data.</w:t>
+      </w:r>
+    </w:p>
+    <w:p>
+      <w:pPr>
+        <w:rPr>
+          <w:b/>
+          <w:bCs/>
           <w:sz w:val="28"/>
           <w:szCs w:val="28"/>
         </w:rPr>
@@ -806,7 +1755,6 @@
                 <w:sz w:val="28"/>
                 <w:szCs w:val="28"/>
               </w:rPr>
-              <w:lastRenderedPageBreak/>
               <w:t>Module</w:t>
             </w:r>
           </w:p>
@@ -2612,6 +3560,7 @@
                 <w:sz w:val="28"/>
                 <w:szCs w:val="28"/>
               </w:rPr>
+              <w:lastRenderedPageBreak/>
               <w:t>openpyxl</w:t>
             </w:r>
             <w:proofErr w:type="spellEnd"/>
@@ -2785,9 +3734,9 @@
         <w:tblLook w:val="04A0" w:firstRow="1" w:lastRow="0" w:firstColumn="1" w:lastColumn="0" w:noHBand="0" w:noVBand="1"/>
       </w:tblPr>
       <w:tblGrid>
-        <w:gridCol w:w="1790"/>
-        <w:gridCol w:w="607"/>
-        <w:gridCol w:w="1941"/>
+        <w:gridCol w:w="7501"/>
+        <w:gridCol w:w="510"/>
+        <w:gridCol w:w="1015"/>
       </w:tblGrid>
       <w:tr>
         <w:trPr>
@@ -2869,6 +3818,94 @@
           </w:p>
         </w:tc>
       </w:tr>
+      <w:tr>
+        <w:trPr>
+          <w:tblCellSpacing w:w="15" w:type="dxa"/>
+        </w:trPr>
+        <w:tc>
+          <w:tcPr>
+            <w:tcW w:w="0" w:type="auto"/>
+            <w:vAlign w:val="center"/>
+          </w:tcPr>
+          <w:p>
+            <w:pPr>
+              <w:rPr>
+                <w:sz w:val="28"/>
+                <w:szCs w:val="28"/>
+              </w:rPr>
+            </w:pPr>
+            <w:r>
+              <w:rPr>
+                <w:sz w:val="28"/>
+                <w:szCs w:val="28"/>
+              </w:rPr>
+              <w:drawing>
+                <wp:inline distT="0" distB="0" distL="0" distR="0" wp14:anchorId="4ABBFCD9" wp14:editId="28DFF131">
+                  <wp:extent cx="5731510" cy="3241040"/>
+                  <wp:effectExtent l="0" t="0" r="2540" b="0"/>
+                  <wp:docPr id="1206037121" name="Picture 1"/>
+                  <wp:cNvGraphicFramePr>
+                    <a:graphicFrameLocks xmlns:a="http://schemas.openxmlformats.org/drawingml/2006/main" noChangeAspect="1"/>
+                  </wp:cNvGraphicFramePr>
+                  <a:graphic xmlns:a="http://schemas.openxmlformats.org/drawingml/2006/main">
+                    <a:graphicData uri="http://schemas.openxmlformats.org/drawingml/2006/picture">
+                      <pic:pic xmlns:pic="http://schemas.openxmlformats.org/drawingml/2006/picture">
+                        <pic:nvPicPr>
+                          <pic:cNvPr id="1206037121" name=""/>
+                          <pic:cNvPicPr/>
+                        </pic:nvPicPr>
+                        <pic:blipFill>
+                          <a:blip r:embed="rId6"/>
+                          <a:stretch>
+                            <a:fillRect/>
+                          </a:stretch>
+                        </pic:blipFill>
+                        <pic:spPr>
+                          <a:xfrm>
+                            <a:off x="0" y="0"/>
+                            <a:ext cx="5731510" cy="3241040"/>
+                          </a:xfrm>
+                          <a:prstGeom prst="rect">
+                            <a:avLst/>
+                          </a:prstGeom>
+                        </pic:spPr>
+                      </pic:pic>
+                    </a:graphicData>
+                  </a:graphic>
+                </wp:inline>
+              </w:drawing>
+            </w:r>
+          </w:p>
+        </w:tc>
+        <w:tc>
+          <w:tcPr>
+            <w:tcW w:w="0" w:type="auto"/>
+            <w:vAlign w:val="center"/>
+          </w:tcPr>
+          <w:p>
+            <w:pPr>
+              <w:rPr>
+                <w:sz w:val="28"/>
+                <w:szCs w:val="28"/>
+              </w:rPr>
+            </w:pPr>
+          </w:p>
+        </w:tc>
+        <w:tc>
+          <w:tcPr>
+            <w:tcW w:w="0" w:type="auto"/>
+            <w:vAlign w:val="center"/>
+          </w:tcPr>
+          <w:p>
+            <w:pPr>
+              <w:rPr>
+                <w:sz w:val="28"/>
+                <w:szCs w:val="28"/>
+              </w:rPr>
+            </w:pPr>
+          </w:p>
+        </w:tc>
+      </w:tr>
     </w:tbl>
     <w:p>
       <w:pPr>
@@ -2894,7 +3931,6 @@
           <w:sz w:val="32"/>
           <w:szCs w:val="32"/>
         </w:rPr>
-        <w:lastRenderedPageBreak/>
         <w:t>NUMPY</w:t>
       </w:r>
     </w:p>
@@ -2905,7 +3941,7 @@
           <w:szCs w:val="28"/>
         </w:rPr>
       </w:pPr>
-      <w:hyperlink r:id="rId6" w:history="1">
+      <w:hyperlink r:id="rId7" w:history="1">
         <w:r>
           <w:rPr>
             <w:rStyle w:val="Hyperlink"/>
@@ -2917,13 +3953,7 @@
       </w:hyperlink>
     </w:p>
     <w:p>
-      <w:pPr>
-        <w:rPr>
-          <w:sz w:val="28"/>
-          <w:szCs w:val="28"/>
-        </w:rPr>
-      </w:pPr>
-      <w:hyperlink r:id="rId7" w:history="1">
+      <w:hyperlink r:id="rId8" w:history="1">
         <w:r>
           <w:rPr>
             <w:rStyle w:val="Hyperlink"/>
@@ -2931,6 +3961,25 @@
             <w:szCs w:val="28"/>
           </w:rPr>
           <w:t>https://chatgpt.com/share/67cbcfdf-c190-8005-8b77-232714d1b10a</w:t>
+        </w:r>
+      </w:hyperlink>
+    </w:p>
+    <w:p/>
+    <w:p>
+      <w:pPr>
+        <w:rPr>
+          <w:sz w:val="28"/>
+          <w:szCs w:val="28"/>
+        </w:rPr>
+      </w:pPr>
+      <w:hyperlink r:id="rId9" w:history="1">
+        <w:r>
+          <w:rPr>
+            <w:rStyle w:val="Hyperlink"/>
+            <w:sz w:val="28"/>
+            <w:szCs w:val="28"/>
+          </w:rPr>
+          <w:t>https://chatgpt.com/share/67cfa81b-3d9c-8005-b645-c20f053ea99e</w:t>
         </w:r>
       </w:hyperlink>
     </w:p>
@@ -3095,8 +4144,128 @@
       </w:rPr>
     </w:lvl>
   </w:abstractNum>
+  <w:abstractNum w:abstractNumId="1" w15:restartNumberingAfterBreak="0">
+    <w:nsid w:val="7F8D26E2"/>
+    <w:multiLevelType w:val="multilevel"/>
+    <w:tmpl w:val="DF984A3E"/>
+    <w:lvl w:ilvl="0">
+      <w:start w:val="1"/>
+      <w:numFmt w:val="decimal"/>
+      <w:lvlText w:val="%1."/>
+      <w:lvlJc w:val="left"/>
+      <w:pPr>
+        <w:tabs>
+          <w:tab w:val="num" w:pos="720"/>
+        </w:tabs>
+        <w:ind w:left="720" w:hanging="360"/>
+      </w:pPr>
+    </w:lvl>
+    <w:lvl w:ilvl="1">
+      <w:start w:val="1"/>
+      <w:numFmt w:val="bullet"/>
+      <w:lvlText w:val="o"/>
+      <w:lvlJc w:val="left"/>
+      <w:pPr>
+        <w:tabs>
+          <w:tab w:val="num" w:pos="1440"/>
+        </w:tabs>
+        <w:ind w:left="1440" w:hanging="360"/>
+      </w:pPr>
+      <w:rPr>
+        <w:rFonts w:ascii="Courier New" w:hAnsi="Courier New" w:hint="default"/>
+        <w:sz w:val="20"/>
+      </w:rPr>
+    </w:lvl>
+    <w:lvl w:ilvl="2" w:tentative="1">
+      <w:start w:val="1"/>
+      <w:numFmt w:val="decimal"/>
+      <w:lvlText w:val="%3."/>
+      <w:lvlJc w:val="left"/>
+      <w:pPr>
+        <w:tabs>
+          <w:tab w:val="num" w:pos="2160"/>
+        </w:tabs>
+        <w:ind w:left="2160" w:hanging="360"/>
+      </w:pPr>
+    </w:lvl>
+    <w:lvl w:ilvl="3" w:tentative="1">
+      <w:start w:val="1"/>
+      <w:numFmt w:val="decimal"/>
+      <w:lvlText w:val="%4."/>
+      <w:lvlJc w:val="left"/>
+      <w:pPr>
+        <w:tabs>
+          <w:tab w:val="num" w:pos="2880"/>
+        </w:tabs>
+        <w:ind w:left="2880" w:hanging="360"/>
+      </w:pPr>
+    </w:lvl>
+    <w:lvl w:ilvl="4" w:tentative="1">
+      <w:start w:val="1"/>
+      <w:numFmt w:val="decimal"/>
+      <w:lvlText w:val="%5."/>
+      <w:lvlJc w:val="left"/>
+      <w:pPr>
+        <w:tabs>
+          <w:tab w:val="num" w:pos="3600"/>
+        </w:tabs>
+        <w:ind w:left="3600" w:hanging="360"/>
+      </w:pPr>
+    </w:lvl>
+    <w:lvl w:ilvl="5" w:tentative="1">
+      <w:start w:val="1"/>
+      <w:numFmt w:val="decimal"/>
+      <w:lvlText w:val="%6."/>
+      <w:lvlJc w:val="left"/>
+      <w:pPr>
+        <w:tabs>
+          <w:tab w:val="num" w:pos="4320"/>
+        </w:tabs>
+        <w:ind w:left="4320" w:hanging="360"/>
+      </w:pPr>
+    </w:lvl>
+    <w:lvl w:ilvl="6" w:tentative="1">
+      <w:start w:val="1"/>
+      <w:numFmt w:val="decimal"/>
+      <w:lvlText w:val="%7."/>
+      <w:lvlJc w:val="left"/>
+      <w:pPr>
+        <w:tabs>
+          <w:tab w:val="num" w:pos="5040"/>
+        </w:tabs>
+        <w:ind w:left="5040" w:hanging="360"/>
+      </w:pPr>
+    </w:lvl>
+    <w:lvl w:ilvl="7" w:tentative="1">
+      <w:start w:val="1"/>
+      <w:numFmt w:val="decimal"/>
+      <w:lvlText w:val="%8."/>
+      <w:lvlJc w:val="left"/>
+      <w:pPr>
+        <w:tabs>
+          <w:tab w:val="num" w:pos="5760"/>
+        </w:tabs>
+        <w:ind w:left="5760" w:hanging="360"/>
+      </w:pPr>
+    </w:lvl>
+    <w:lvl w:ilvl="8" w:tentative="1">
+      <w:start w:val="1"/>
+      <w:numFmt w:val="decimal"/>
+      <w:lvlText w:val="%9."/>
+      <w:lvlJc w:val="left"/>
+      <w:pPr>
+        <w:tabs>
+          <w:tab w:val="num" w:pos="6480"/>
+        </w:tabs>
+        <w:ind w:left="6480" w:hanging="360"/>
+      </w:pPr>
+    </w:lvl>
+  </w:abstractNum>
   <w:num w:numId="1" w16cid:durableId="301034606">
     <w:abstractNumId w:val="0"/>
+  </w:num>
+  <w:num w:numId="2" w16cid:durableId="1450662983">
+    <w:abstractNumId w:val="1"/>
   </w:num>
 </w:numbering>
 </file>
@@ -3704,7 +4873,6 @@
   <w:style w:type="character" w:default="1" w:styleId="DefaultParagraphFont">
     <w:name w:val="Default Paragraph Font"/>
     <w:uiPriority w:val="1"/>
-    <w:semiHidden/>
     <w:unhideWhenUsed/>
   </w:style>
   <w:style w:type="table" w:default="1" w:styleId="TableNormal">

</xml_diff>